<commit_message>
add lab 5 handout
</commit_message>
<xml_diff>
--- a/handouts/Lab5.docx
+++ b/handouts/Lab5.docx
@@ -957,7 +957,7 @@
         <w:rPr>
           <w:noProof/>
         </w:rPr>
-        <w:t>B</w:t>
+        <w:t>A</w:t>
       </w:r>
       <w:r>
         <w:fldChar w:fldCharType="end"/>
@@ -976,57 +976,7 @@
         <w:t xml:space="preserve"> </w:t>
       </w:r>
       <w:r>
-        <w:t>(</w:t>
-      </w:r>
-      <w:r>
-        <w:t xml:space="preserve">from </w:t>
-      </w:r>
-      <w:r>
-        <w:rPr>
-          <w:color w:val="FF0000"/>
-        </w:rPr>
-        <w:fldChar w:fldCharType="begin"/>
-      </w:r>
-      <w:r>
-        <w:instrText xml:space="preserve"> REF task_abxRplates \h </w:instrText>
-      </w:r>
-      <w:r>
-        <w:rPr>
-          <w:color w:val="FF0000"/>
-        </w:rPr>
-        <w:instrText xml:space="preserve"> \* MERGEFORMAT </w:instrText>
-      </w:r>
-      <w:r>
-        <w:rPr>
-          <w:color w:val="FF0000"/>
-        </w:rPr>
-      </w:r>
-      <w:r>
-        <w:rPr>
-          <w:color w:val="FF0000"/>
-        </w:rPr>
-        <w:fldChar w:fldCharType="separate"/>
-      </w:r>
-      <w:r>
-        <w:t>TASK</w:t>
-      </w:r>
-      <w:r>
-        <w:t xml:space="preserve"> 4</w:t>
-      </w:r>
-      <w:r>
-        <w:rPr>
-          <w:noProof/>
-        </w:rPr>
-        <w:t>F</w:t>
-      </w:r>
-      <w:r>
-        <w:rPr>
-          <w:color w:val="FF0000"/>
-        </w:rPr>
-        <w:fldChar w:fldCharType="end"/>
-      </w:r>
-      <w:r>
-        <w:t>)</w:t>
+        <w:t>(from TASK 4F)</w:t>
       </w:r>
     </w:p>
     <w:p>
@@ -1719,7 +1669,7 @@
         <w:rPr>
           <w:noProof/>
         </w:rPr>
-        <w:t>C</w:t>
+        <w:t>B</w:t>
       </w:r>
       <w:r>
         <w:fldChar w:fldCharType="end"/>
@@ -2445,10 +2395,26 @@
     <w:p/>
     <w:p>
       <w:r>
-        <w:t>One of the lecturers will assess your streak plate (if you have not previously passed this competency check) according to the following criteria:</w:t>
-      </w:r>
-    </w:p>
-    <w:p>
+        <w:t>If you have not previously passed the streak plate competency check, you will be given another opportunity (</w:t>
+      </w:r>
+      <w:r>
+        <w:t xml:space="preserve">you will streak the bacterial strain provided to you on nutrient agar.) </w:t>
+      </w:r>
+      <w:proofErr w:type="gramStart"/>
+      <w:r>
+        <w:t>One</w:t>
+      </w:r>
+      <w:proofErr w:type="gramEnd"/>
+      <w:r>
+        <w:t xml:space="preserve"> of the lecturers will assess your streak plate (if you have not previously passed this competency check) according to the following criteria:</w:t>
+      </w:r>
+    </w:p>
+    <w:p>
+      <w:pPr>
+        <w:rPr>
+          <w:bCs/>
+        </w:rPr>
+      </w:pPr>
       <w:r>
         <w:rPr>
           <w:noProof/>
@@ -2802,26 +2768,6 @@
           </mc:Fallback>
         </mc:AlternateContent>
       </w:r>
-    </w:p>
-    <w:p>
-      <w:pPr>
-        <w:rPr>
-          <w:bCs/>
-        </w:rPr>
-      </w:pPr>
-      <w:r>
-        <w:rPr>
-          <w:bCs/>
-        </w:rPr>
-        <w:t>You should use the feedback provided by the lecturer on your streak plate to improve your technique. If you have not yet managed to pass this competency, you will be given another opportunity to streak a plate.</w:t>
-      </w:r>
-    </w:p>
-    <w:p>
-      <w:pPr>
-        <w:rPr>
-          <w:bCs/>
-        </w:rPr>
-      </w:pPr>
     </w:p>
     <w:p>
       <w:pPr>

</xml_diff>